<commit_message>
added comment about heuristic
</commit_message>
<xml_diff>
--- a/Project/al027.docx
+++ b/Project/al027.docx
@@ -1173,18 +1173,7 @@
           <w:szCs w:val="24"/>
           <w:lang w:val="pt-PT"/>
         </w:rPr>
-        <w:t xml:space="preserve">. Para tal, para cada estado, calcula-se quais as ações possíveis </w:t>
-      </w:r>
-      <w:proofErr w:type="gramStart"/>
-      <w:r>
-        <w:rPr>
-          <w:rFonts w:ascii="Arial Narrow" w:hAnsi="Arial Narrow"/>
-          <w:noProof w:val="0"/>
-          <w:sz w:val="24"/>
-          <w:szCs w:val="24"/>
-          <w:lang w:val="pt-PT"/>
-        </w:rPr>
-        <w:t xml:space="preserve">( </w:t>
+        <w:t xml:space="preserve">. Para tal, para cada estado, calcula-se quais as ações possíveis ( </w:t>
       </w:r>
       <w:proofErr w:type="spellStart"/>
       <w:r>
@@ -1199,7 +1188,6 @@
         <w:t>actions</w:t>
       </w:r>
       <w:proofErr w:type="spellEnd"/>
-      <w:proofErr w:type="gramEnd"/>
       <w:r>
         <w:rPr>
           <w:rFonts w:ascii="Arial Narrow" w:hAnsi="Arial Narrow"/>
@@ -1400,7 +1388,6 @@
         <w:t xml:space="preserve">. Em </w:t>
       </w:r>
       <w:proofErr w:type="spellStart"/>
-      <w:proofErr w:type="gramStart"/>
       <w:r>
         <w:rPr>
           <w:rFonts w:ascii="Arial Narrow" w:hAnsi="Arial Narrow"/>
@@ -1422,19 +1409,7 @@
           <w:szCs w:val="24"/>
           <w:lang w:val="pt-PT"/>
         </w:rPr>
-        <w:t>(</w:t>
-      </w:r>
-      <w:proofErr w:type="gramEnd"/>
-      <w:r>
-        <w:rPr>
-          <w:rFonts w:ascii="Arial Narrow" w:hAnsi="Arial Narrow"/>
-          <w:i/>
-          <w:noProof w:val="0"/>
-          <w:sz w:val="24"/>
-          <w:szCs w:val="24"/>
-          <w:lang w:val="pt-PT"/>
-        </w:rPr>
-        <w:t>)</w:t>
+        <w:t>()</w:t>
       </w:r>
       <w:r>
         <w:rPr>
@@ -1672,29 +1647,7 @@
           <w:szCs w:val="24"/>
           <w:lang w:val="pt-PT"/>
         </w:rPr>
-        <w:t>ou 1’</w:t>
-      </w:r>
-      <w:proofErr w:type="gramStart"/>
-      <w:r>
-        <w:rPr>
-          <w:rFonts w:ascii="Arial Narrow" w:hAnsi="Arial Narrow"/>
-          <w:noProof w:val="0"/>
-          <w:sz w:val="24"/>
-          <w:szCs w:val="24"/>
-          <w:lang w:val="pt-PT"/>
-        </w:rPr>
-        <w:t>s</w:t>
-      </w:r>
-      <w:proofErr w:type="gramEnd"/>
-      <w:r>
-        <w:rPr>
-          <w:rFonts w:ascii="Arial Narrow" w:hAnsi="Arial Narrow"/>
-          <w:noProof w:val="0"/>
-          <w:sz w:val="24"/>
-          <w:szCs w:val="24"/>
-          <w:lang w:val="pt-PT"/>
-        </w:rPr>
-        <w:t xml:space="preserve"> </w:t>
+        <w:t xml:space="preserve">ou 1’s </w:t>
       </w:r>
       <w:r>
         <w:rPr>
@@ -1831,20 +1784,8 @@
           <w:szCs w:val="24"/>
           <w:lang w:val="pt-PT"/>
         </w:rPr>
-        <w:t>’</w:t>
-      </w:r>
-      <w:proofErr w:type="gramStart"/>
-      <w:r>
-        <w:rPr>
-          <w:rFonts w:ascii="Arial Narrow" w:hAnsi="Arial Narrow"/>
-          <w:noProof w:val="0"/>
-          <w:sz w:val="24"/>
-          <w:szCs w:val="24"/>
-          <w:lang w:val="pt-PT"/>
-        </w:rPr>
-        <w:t>s</w:t>
-      </w:r>
-      <w:proofErr w:type="gramEnd"/>
+        <w:t>’s</w:t>
+      </w:r>
       <w:r>
         <w:rPr>
           <w:rFonts w:ascii="Arial Narrow" w:hAnsi="Arial Narrow"/>
@@ -2302,8 +2243,70 @@
         </w:rPr>
         <w:t xml:space="preserve"> </w:t>
       </w:r>
+    </w:p>
+    <w:p>
+      <w:pPr>
+        <w:spacing w:after="0"/>
+        <w:rPr>
+          <w:rFonts w:ascii="Arial Narrow" w:hAnsi="Arial Narrow"/>
+          <w:noProof w:val="0"/>
+          <w:sz w:val="24"/>
+          <w:szCs w:val="24"/>
+          <w:lang w:val="pt-PT"/>
+        </w:rPr>
+      </w:pPr>
+      <w:r>
+        <w:rPr>
+          <w:rFonts w:ascii="Arial Narrow" w:hAnsi="Arial Narrow"/>
+          <w:noProof w:val="0"/>
+          <w:sz w:val="24"/>
+          <w:szCs w:val="24"/>
+          <w:lang w:val="pt-PT"/>
+        </w:rPr>
+        <w:t xml:space="preserve">  A heurística não é admissível </w:t>
+      </w:r>
+      <w:r>
+        <w:rPr>
+          <w:rFonts w:ascii="Arial Narrow" w:hAnsi="Arial Narrow"/>
+          <w:noProof w:val="0"/>
+          <w:sz w:val="24"/>
+          <w:szCs w:val="24"/>
+          <w:lang w:val="pt-PT"/>
+        </w:rPr>
+        <w:t xml:space="preserve">exclusivamente </w:t>
+      </w:r>
+      <w:r>
+        <w:rPr>
+          <w:rFonts w:ascii="Arial Narrow" w:hAnsi="Arial Narrow"/>
+          <w:noProof w:val="0"/>
+          <w:sz w:val="24"/>
+          <w:szCs w:val="24"/>
+          <w:lang w:val="pt-PT"/>
+        </w:rPr>
+        <w:t>pois h(n) &lt;= h*(n) é falso para n=</w:t>
+      </w:r>
+      <w:r>
+        <w:rPr>
+          <w:rFonts w:ascii="Arial Narrow" w:hAnsi="Arial Narrow"/>
+          <w:noProof w:val="0"/>
+          <w:sz w:val="24"/>
+          <w:szCs w:val="24"/>
+          <w:lang w:val="pt-PT"/>
+        </w:rPr>
+        <w:t>objetivo</w:t>
+      </w:r>
       <w:bookmarkStart w:id="0" w:name="_GoBack"/>
       <w:bookmarkEnd w:id="0"/>
+      <w:r>
+        <w:rPr>
+          <w:rFonts w:ascii="Arial Narrow" w:hAnsi="Arial Narrow"/>
+          <w:noProof w:val="0"/>
+          <w:sz w:val="24"/>
+          <w:szCs w:val="24"/>
+          <w:lang w:val="pt-PT"/>
+        </w:rPr>
+        <w:t>.</w:t>
+      </w:r>
     </w:p>
     <w:p>
       <w:pPr>
@@ -2362,7 +2365,6 @@
         </w:rPr>
         <w:t xml:space="preserve">  </w:t>
       </w:r>
-      <w:proofErr w:type="gramStart"/>
       <w:r>
         <w:rPr>
           <w:rFonts w:ascii="Arial Narrow" w:hAnsi="Arial Narrow"/>
@@ -2381,18 +2383,7 @@
           <w:szCs w:val="24"/>
           <w:lang w:val="pt-PT"/>
         </w:rPr>
-        <w:t>Como</w:t>
-      </w:r>
-      <w:proofErr w:type="gramEnd"/>
-      <w:r>
-        <w:rPr>
-          <w:rFonts w:ascii="Arial Narrow" w:hAnsi="Arial Narrow"/>
-          <w:noProof w:val="0"/>
-          <w:sz w:val="24"/>
-          <w:szCs w:val="24"/>
-          <w:lang w:val="pt-PT"/>
-        </w:rPr>
-        <w:t xml:space="preserve"> cada nó tem o mesmo valor de heurística</w:t>
+        <w:t>Como cada nó tem o mesmo valor de heurística</w:t>
       </w:r>
       <w:r>
         <w:rPr>
@@ -2958,29 +2949,7 @@
                 <w:szCs w:val="24"/>
                 <w:lang w:val="pt-PT"/>
               </w:rPr>
-              <w:t xml:space="preserve">) (para ~0 ações “certas” e primeira ação </w:t>
-            </w:r>
-            <w:proofErr w:type="gramStart"/>
-            <w:r>
-              <w:rPr>
-                <w:rFonts w:ascii="Arial Narrow" w:hAnsi="Arial Narrow"/>
-                <w:noProof w:val="0"/>
-                <w:sz w:val="24"/>
-                <w:szCs w:val="24"/>
-                <w:lang w:val="pt-PT"/>
-              </w:rPr>
-              <w:t>“possível</w:t>
-            </w:r>
-            <w:proofErr w:type="gramEnd"/>
-            <w:r>
-              <w:rPr>
-                <w:rFonts w:ascii="Arial Narrow" w:hAnsi="Arial Narrow"/>
-                <w:noProof w:val="0"/>
-                <w:sz w:val="24"/>
-                <w:szCs w:val="24"/>
-                <w:lang w:val="pt-PT"/>
-              </w:rPr>
-              <w:t xml:space="preserve"> mas não certa” sempre inversa à do caminho até ao objetivo)</w:t>
+              <w:t>) (para ~0 ações “certas” e primeira ação “possível mas não certa” sempre inversa à do caminho até ao objetivo)</w:t>
             </w:r>
           </w:p>
           <w:p>

</xml_diff>